<commit_message>
Anwendungsdiagramm  und Anwendungsfälle mit karriere modus
</commit_message>
<xml_diff>
--- a/Documents/Analyse/Anwendungfälle_mashup.docx
+++ b/Documents/Analyse/Anwendungfälle_mashup.docx
@@ -17,8 +17,21 @@
         <w:pStyle w:val="berschrift2"/>
       </w:pPr>
       <w:bookmarkStart w:id="1" w:name="_Toc400565434"/>
-      <w:r>
-        <w:t>Fully Dressed: Schnelles Spiel</w:t>
+      <w:proofErr w:type="spellStart"/>
+      <w:r>
+        <w:t>Fully</w:t>
+      </w:r>
+      <w:proofErr w:type="spellEnd"/>
+      <w:r>
+        <w:t xml:space="preserve"> </w:t>
+      </w:r>
+      <w:proofErr w:type="spellStart"/>
+      <w:r>
+        <w:t>Dressed</w:t>
+      </w:r>
+      <w:proofErr w:type="spellEnd"/>
+      <w:r>
+        <w:t>: Schnelles Spiel</w:t>
       </w:r>
       <w:bookmarkEnd w:id="1"/>
     </w:p>
@@ -42,11 +55,19 @@
                 <w:b/>
               </w:rPr>
             </w:pPr>
-            <w:r>
-              <w:rPr>
-                <w:b/>
-              </w:rPr>
-              <w:t>Use Case:</w:t>
+            <w:proofErr w:type="spellStart"/>
+            <w:r>
+              <w:rPr>
+                <w:b/>
+              </w:rPr>
+              <w:t>Use</w:t>
+            </w:r>
+            <w:proofErr w:type="spellEnd"/>
+            <w:r>
+              <w:rPr>
+                <w:b/>
+              </w:rPr>
+              <w:t xml:space="preserve"> Case:</w:t>
             </w:r>
             <w:r>
               <w:t xml:space="preserve"> Schnelles Spiel</w:t>
@@ -150,7 +171,15 @@
               <w:t xml:space="preserve">Nachbedingungen: </w:t>
             </w:r>
             <w:r>
-              <w:t>Die Spielstatistiken sind gespeichert und der Highscore wurde mit dem Punktestand des Spiels aktualisiert. Der Spieler ist wieder im Hauptmenü der Anwendung.</w:t>
+              <w:t xml:space="preserve">Die Spielstatistiken sind gespeichert und der </w:t>
+            </w:r>
+            <w:proofErr w:type="spellStart"/>
+            <w:r>
+              <w:t>Highscore</w:t>
+            </w:r>
+            <w:proofErr w:type="spellEnd"/>
+            <w:r>
+              <w:t xml:space="preserve"> wurde mit dem Punktestand des Spiels aktualisiert. Der Spieler ist wieder im Hauptmenü der Anwendung.</w:t>
             </w:r>
           </w:p>
           <w:p>
@@ -202,7 +231,15 @@
               <w:spacing w:after="0" w:line="240" w:lineRule="auto"/>
             </w:pPr>
             <w:r>
-              <w:t>Der Spieler befindet sich nun im regulären Spielbildschirm. Der (interne) Timer steht auf 60s. Es verbleiben 3 Versuche.</w:t>
+              <w:t xml:space="preserve">Der Spieler befindet sich nun im regulären Spielbildschirm. Der (interne) </w:t>
+            </w:r>
+            <w:proofErr w:type="spellStart"/>
+            <w:r>
+              <w:t>Timer</w:t>
+            </w:r>
+            <w:proofErr w:type="spellEnd"/>
+            <w:r>
+              <w:t xml:space="preserve"> steht auf 60s. Es verbleiben 3 Versuche.</w:t>
             </w:r>
           </w:p>
           <w:p>
@@ -215,7 +252,15 @@
               <w:spacing w:after="0" w:line="240" w:lineRule="auto"/>
             </w:pPr>
             <w:r>
-              <w:t>Im oberen Bildschirmabschnitt bewegt sich ein Güterzug mit Containern von links in das Spielgeschehen hinein. Ab diesem Moment beginnt der (interne) Timer herunter zu zählen.</w:t>
+              <w:t xml:space="preserve">Im oberen Bildschirmabschnitt bewegt sich ein Güterzug mit Containern von links in das Spielgeschehen hinein. Ab diesem Moment beginnt der (interne) </w:t>
+            </w:r>
+            <w:proofErr w:type="spellStart"/>
+            <w:r>
+              <w:t>Timer</w:t>
+            </w:r>
+            <w:proofErr w:type="spellEnd"/>
+            <w:r>
+              <w:t xml:space="preserve"> herunter zu zählen.</w:t>
             </w:r>
           </w:p>
           <w:p>
@@ -267,7 +312,15 @@
               <w:spacing w:after="0" w:line="240" w:lineRule="auto"/>
             </w:pPr>
             <w:r>
-              <w:t>Die Schritte 5 bis 7 werden so lange wiederholt, bis der (interne) Timer 0 erreicht. Der Güterzug bringt dann keine neuen Container mehr.</w:t>
+              <w:t xml:space="preserve">Die Schritte 5 bis 7 werden so lange wiederholt, bis der (interne) </w:t>
+            </w:r>
+            <w:proofErr w:type="spellStart"/>
+            <w:r>
+              <w:t>Timer</w:t>
+            </w:r>
+            <w:proofErr w:type="spellEnd"/>
+            <w:r>
+              <w:t xml:space="preserve"> 0 erreicht. Der Güterzug bringt dann keine neuen Container mehr.</w:t>
             </w:r>
           </w:p>
           <w:p>
@@ -604,7 +657,15 @@
               <w:spacing w:after="0" w:line="240" w:lineRule="auto"/>
             </w:pPr>
             <w:r>
-              <w:t>Wird der Timer (die ablaufende Zeit) für den Spieler sichtbar dargestellt?</w:t>
+              <w:t xml:space="preserve">Wird der </w:t>
+            </w:r>
+            <w:proofErr w:type="spellStart"/>
+            <w:r>
+              <w:t>Timer</w:t>
+            </w:r>
+            <w:proofErr w:type="spellEnd"/>
+            <w:r>
+              <w:t xml:space="preserve"> (die ablaufende Zeit) für den Spieler sichtbar dargestellt?</w:t>
             </w:r>
           </w:p>
           <w:p>
@@ -617,7 +678,23 @@
               <w:spacing w:after="0" w:line="240" w:lineRule="auto"/>
             </w:pPr>
             <w:r>
-              <w:t>Kann das Containerschiff auch bereits während dem Spielablauf sinken oder zerbrechen, anstatt erst nach Ablauf der Spielzeit? Die Auswirkung auf das Gameplay wäre, dass der Spieler zu jedem Zeitpunkt im Spiel gezwungen wäre, effizient zu stapeln, anstatt erst am Ende einen effizienten Zustand zu erreichen. Welche Option ein besseres Spielerlebnis bietet, zeigt sich u.U. erst während der Entwicklung / dem Playtesting.</w:t>
+              <w:t xml:space="preserve">Kann das Containerschiff auch bereits während dem Spielablauf sinken oder zerbrechen, anstatt erst nach Ablauf der Spielzeit? Die Auswirkung auf das </w:t>
+            </w:r>
+            <w:proofErr w:type="spellStart"/>
+            <w:r>
+              <w:t>Gameplay</w:t>
+            </w:r>
+            <w:proofErr w:type="spellEnd"/>
+            <w:r>
+              <w:t xml:space="preserve"> wäre, dass der Spieler zu jedem Zeitpunkt im Spiel gezwungen wäre, effizient zu stapeln, anstatt erst am Ende einen effizienten Zustand zu erreichen. Welche Option ein besseres Spielerlebnis bietet, zeigt sich u.U. erst während der Entwicklung / dem </w:t>
+            </w:r>
+            <w:proofErr w:type="spellStart"/>
+            <w:r>
+              <w:t>Playtesting</w:t>
+            </w:r>
+            <w:proofErr w:type="spellEnd"/>
+            <w:r>
+              <w:t>.</w:t>
             </w:r>
           </w:p>
           <w:p>
@@ -635,29 +712,530 @@
               <w:spacing w:after="0" w:line="240" w:lineRule="auto"/>
             </w:pPr>
             <w:r>
-              <w:t>Hier wird mit 60 Sekunden Spielzeit für das „Schnelle Spiel“ gerechnet. Evtl. zeigt sich während der Entwicklung/dem Playtesting, dass eine andere Zeitspanne sinnvoller wäre.</w:t>
+              <w:t xml:space="preserve">Hier wird mit 60 Sekunden Spielzeit für das „Schnelle Spiel“ gerechnet. Evtl. zeigt sich während der Entwicklung/dem </w:t>
+            </w:r>
+            <w:proofErr w:type="spellStart"/>
+            <w:r>
+              <w:t>Playtesting</w:t>
+            </w:r>
+            <w:proofErr w:type="spellEnd"/>
+            <w:r>
+              <w:t>, dass eine andere Zeitspanne sinnvoller wäre.</w:t>
             </w:r>
           </w:p>
         </w:tc>
       </w:tr>
     </w:tbl>
     <w:p/>
+    <w:p/>
+    <w:p>
+      <w:pPr>
+        <w:spacing w:after="200" w:line="276" w:lineRule="auto"/>
+        <w:rPr>
+          <w:rFonts w:asciiTheme="majorHAnsi" w:eastAsiaTheme="majorEastAsia" w:hAnsiTheme="majorHAnsi" w:cstheme="majorBidi"/>
+          <w:color w:val="365F91" w:themeColor="accent1" w:themeShade="BF"/>
+          <w:sz w:val="26"/>
+          <w:szCs w:val="26"/>
+        </w:rPr>
+      </w:pPr>
+      <w:r>
+        <w:br w:type="page"/>
+      </w:r>
+    </w:p>
     <w:p>
       <w:pPr>
         <w:pStyle w:val="berschrift2"/>
       </w:pPr>
+      <w:proofErr w:type="spellStart"/>
+      <w:r>
+        <w:lastRenderedPageBreak/>
+        <w:t>Fully</w:t>
+      </w:r>
+      <w:proofErr w:type="spellEnd"/>
+      <w:r>
+        <w:t xml:space="preserve"> </w:t>
+      </w:r>
+      <w:proofErr w:type="spellStart"/>
+      <w:r>
+        <w:t>Dressed</w:t>
+      </w:r>
+      <w:proofErr w:type="spellEnd"/>
+      <w:r>
+        <w:t xml:space="preserve">: </w:t>
+      </w:r>
+      <w:r>
+        <w:t xml:space="preserve">Karriere-Modus mit Level-Freischaltung </w:t>
+      </w:r>
+    </w:p>
+    <w:tbl>
+      <w:tblPr>
+        <w:tblStyle w:val="Tabellenraster"/>
+        <w:tblW w:w="0" w:type="auto"/>
+        <w:tblLook w:val="04A0" w:firstRow="1" w:lastRow="0" w:firstColumn="1" w:lastColumn="0" w:noHBand="0" w:noVBand="1"/>
+      </w:tblPr>
+      <w:tblGrid>
+        <w:gridCol w:w="9212"/>
+      </w:tblGrid>
+      <w:tr>
+        <w:tc>
+          <w:tcPr>
+            <w:tcW w:w="9212" w:type="dxa"/>
+          </w:tcPr>
+          <w:p>
+            <w:proofErr w:type="spellStart"/>
+            <w:r>
+              <w:rPr>
+                <w:b/>
+              </w:rPr>
+              <w:t>Use</w:t>
+            </w:r>
+            <w:proofErr w:type="spellEnd"/>
+            <w:r>
+              <w:rPr>
+                <w:b/>
+              </w:rPr>
+              <w:t xml:space="preserve"> Case</w:t>
+            </w:r>
+            <w:r>
+              <w:rPr>
+                <w:b/>
+              </w:rPr>
+              <w:t>:</w:t>
+            </w:r>
+            <w:r>
+              <w:t xml:space="preserve"> </w:t>
+            </w:r>
+            <w:r>
+              <w:t>Karriere-Modus mit Level-Freischaltung</w:t>
+            </w:r>
+          </w:p>
+        </w:tc>
+      </w:tr>
+      <w:tr>
+        <w:tc>
+          <w:tcPr>
+            <w:tcW w:w="9212" w:type="dxa"/>
+          </w:tcPr>
+          <w:p>
+            <w:r>
+              <w:rPr>
+                <w:b/>
+              </w:rPr>
+              <w:t xml:space="preserve">Umfang: </w:t>
+            </w:r>
+            <w:r>
+              <w:rPr>
+                <w:b/>
+              </w:rPr>
+              <w:t>„</w:t>
+            </w:r>
+            <w:r>
+              <w:t>Docker“, Android Anwendung/Spiel</w:t>
+            </w:r>
+          </w:p>
+          <w:p>
+            <w:r>
+              <w:rPr>
+                <w:b/>
+              </w:rPr>
+              <w:t>Ebene:</w:t>
+            </w:r>
+            <w:r>
+              <w:tab/>
+            </w:r>
+            <w:r>
+              <w:t>Anwenderziel</w:t>
+            </w:r>
+          </w:p>
+          <w:p>
+            <w:r>
+              <w:rPr>
+                <w:b/>
+              </w:rPr>
+              <w:t>Primärakteur:</w:t>
+            </w:r>
+            <w:r>
+              <w:rPr>
+                <w:b/>
+              </w:rPr>
+              <w:tab/>
+            </w:r>
+            <w:r>
+              <w:t>Spieler</w:t>
+            </w:r>
+          </w:p>
+          <w:p>
+            <w:pPr>
+              <w:ind w:left="2832" w:hanging="2832"/>
+              <w:rPr>
+                <w:b/>
+              </w:rPr>
+            </w:pPr>
+            <w:r>
+              <w:rPr>
+                <w:b/>
+              </w:rPr>
+              <w:t>Stakeholder und Interessen:</w:t>
+            </w:r>
+            <w:r>
+              <w:rPr>
+                <w:b/>
+              </w:rPr>
+              <w:tab/>
+            </w:r>
+          </w:p>
+          <w:p>
+            <w:pPr>
+              <w:pStyle w:val="Listenabsatz"/>
+              <w:numPr>
+                <w:ilvl w:val="0"/>
+                <w:numId w:val="2"/>
+              </w:numPr>
+            </w:pPr>
+            <w:r>
+              <w:t>Spieler: Will seine Fähigkeiten im Spiel verbessern und möglichst</w:t>
+            </w:r>
+            <w:r>
+              <w:br/>
+              <w:t>viele Levels freischalten um besser zu sein als seine Kollegen.</w:t>
+            </w:r>
+          </w:p>
+          <w:p>
+            <w:pPr>
+              <w:pStyle w:val="Listenabsatz"/>
+              <w:numPr>
+                <w:ilvl w:val="0"/>
+                <w:numId w:val="2"/>
+              </w:numPr>
+            </w:pPr>
+            <w:r>
+              <w:t>Spielhersteller: Will, dass das Spiel möglichst lange gespielt wird, um den Spielern möglichst viel Werbung präsentieren zu können.</w:t>
+            </w:r>
+          </w:p>
+          <w:p>
+            <w:pPr>
+              <w:ind w:left="2" w:hanging="2"/>
+            </w:pPr>
+            <w:r>
+              <w:rPr>
+                <w:b/>
+              </w:rPr>
+              <w:t>Vorbedingungen:</w:t>
+            </w:r>
+            <w:r>
+              <w:rPr>
+                <w:b/>
+              </w:rPr>
+              <w:t xml:space="preserve"> </w:t>
+            </w:r>
+            <w:r>
+              <w:t>Der Spieler hat das Spiel auf seinem Android-Smartphone installiert. Einige Einstellungen im Handicap-Menü sind bereits getätigt worden oder wurden als Standardwerte gesetzt. Das Spiel wurde gestartet.</w:t>
+            </w:r>
+          </w:p>
+          <w:p>
+            <w:pPr>
+              <w:ind w:firstLine="3"/>
+            </w:pPr>
+            <w:r>
+              <w:rPr>
+                <w:b/>
+              </w:rPr>
+              <w:t>Nachbedingungen:</w:t>
+            </w:r>
+            <w:r>
+              <w:t xml:space="preserve"> </w:t>
+            </w:r>
+            <w:r>
+              <w:t>Der Spielstand des Spielers wird auf seinem Android-Smartphone abgespeichert, so dass er nicht immer wieder von vorne beginnen muss. Der Spieler ist wieder in der Level-Auswahl des Karriere-Modus.</w:t>
+            </w:r>
+          </w:p>
+          <w:p>
+            <w:pPr>
+              <w:ind w:firstLine="3"/>
+            </w:pPr>
+            <w:r>
+              <w:rPr>
+                <w:b/>
+              </w:rPr>
+              <w:t>Standardablauf:</w:t>
+            </w:r>
+            <w:r>
+              <w:tab/>
+            </w:r>
+          </w:p>
+          <w:p>
+            <w:pPr>
+              <w:pStyle w:val="Listenabsatz"/>
+              <w:numPr>
+                <w:ilvl w:val="0"/>
+                <w:numId w:val="9"/>
+              </w:numPr>
+              <w:ind w:left="709"/>
+            </w:pPr>
+            <w:r>
+              <w:t xml:space="preserve">Der Spieler kann den Karriere-Modus mit Level-Freischaltung direkt im Menü des Spiels starten. Als erstes erscheint eine Übersicht der verschiedenen Levels und Level-Stufen. </w:t>
+            </w:r>
+          </w:p>
+          <w:p>
+            <w:pPr>
+              <w:pStyle w:val="Listenabsatz"/>
+              <w:numPr>
+                <w:ilvl w:val="0"/>
+                <w:numId w:val="9"/>
+              </w:numPr>
+              <w:ind w:left="709"/>
+            </w:pPr>
+            <w:r>
+              <w:t>Zu Beginn ist nur der erste Level in der ersten Level-Stufe verfügbar. Wird dieser Level erfolgreich abgeschlossen ist der zweite Level der ersten Level-Stufe verfügbar. Dies geht iterativ so weitere bis die erste Level-Stufe komplett erfolgreich abgeschlossen wurde. Eine weitere Level-Stufe wird freigeschaltet sobald der Spieler einen gewissen Punktestand auf seinem Konto hat. Der Kontostand des Spielers errechnet sich aus der Summe des besten Punkteergebnisses jedes einzelnen erfolgreich abgeschlossenen Levels.</w:t>
+            </w:r>
+          </w:p>
+          <w:p>
+            <w:pPr>
+              <w:pStyle w:val="Listenabsatz"/>
+              <w:numPr>
+                <w:ilvl w:val="0"/>
+                <w:numId w:val="9"/>
+              </w:numPr>
+              <w:ind w:left="709"/>
+            </w:pPr>
+            <w:r>
+              <w:t>Wählt der Spieler ein Level aus wird das Spiel gestartet. In jedem Level sind die Schiffsgrösse sowie die Container-Zusammensetzung auf dem Zug vordefiniert. Der Spieler muss die Container der Reihe nach so auf dem Frachtschiff verteilen, dass die Ladung gewichts- sowie volumenmässig möglichst gleichförmig verteilt ist. Sind alle Container verladen, fährt das Schiff los.</w:t>
+            </w:r>
+          </w:p>
+          <w:p>
+            <w:pPr>
+              <w:pStyle w:val="Listenabsatz"/>
+              <w:numPr>
+                <w:ilvl w:val="0"/>
+                <w:numId w:val="9"/>
+              </w:numPr>
+              <w:ind w:left="709"/>
+            </w:pPr>
+            <w:r>
+              <w:t>Nun wird die Ladungsverteilung berechnet und analysiert. Ist die Ladung genügend gleichmässig verteilt, wird aus der Verteilung ein Punktestand errechnet und mit dem Faktor aus dem Handicap-Menü multipliziert. Die vergebenen Punkte werden dem Spieler auf seinem Konto gutgeschrieben.</w:t>
+            </w:r>
+          </w:p>
+          <w:p>
+            <w:pPr>
+              <w:ind w:firstLine="3"/>
+            </w:pPr>
+            <w:r>
+              <w:rPr>
+                <w:b/>
+              </w:rPr>
+              <w:t>Erweiterungen:</w:t>
+            </w:r>
+            <w:r>
+              <w:tab/>
+            </w:r>
+          </w:p>
+          <w:p>
+            <w:pPr>
+              <w:pStyle w:val="Listenabsatz"/>
+              <w:tabs>
+                <w:tab w:val="left" w:pos="312"/>
+                <w:tab w:val="left" w:pos="612"/>
+              </w:tabs>
+              <w:ind w:left="0"/>
+            </w:pPr>
+            <w:r>
+              <w:tab/>
+            </w:r>
+            <w:r>
+              <w:t xml:space="preserve">4a. </w:t>
+            </w:r>
+            <w:r>
+              <w:tab/>
+            </w:r>
+            <w:r>
+              <w:t xml:space="preserve">Wurden die Container während des Spiels nicht genügend gleichmässig auf dem Frachtschiff </w:t>
+            </w:r>
+            <w:r>
+              <w:tab/>
+            </w:r>
+            <w:r>
+              <w:tab/>
+            </w:r>
+            <w:r>
+              <w:tab/>
+            </w:r>
+            <w:r>
+              <w:t xml:space="preserve">verteilt kann das Schiff kentern oder auseinanderbrechen. Passiert dies, ist das Spiel </w:t>
+            </w:r>
+            <w:r>
+              <w:tab/>
+            </w:r>
+            <w:r>
+              <w:tab/>
+            </w:r>
+            <w:r>
+              <w:tab/>
+            </w:r>
+            <w:r>
+              <w:tab/>
+            </w:r>
+            <w:r>
+              <w:t>beendet und der Level ist nicht erfolgreich abgeschlossen.</w:t>
+            </w:r>
+          </w:p>
+          <w:p>
+            <w:pPr>
+              <w:tabs>
+                <w:tab w:val="left" w:pos="312"/>
+                <w:tab w:val="left" w:pos="612"/>
+              </w:tabs>
+            </w:pPr>
+            <w:r>
+              <w:tab/>
+            </w:r>
+            <w:r>
+              <w:t xml:space="preserve">3a. </w:t>
+            </w:r>
+            <w:r>
+              <w:tab/>
+            </w:r>
+            <w:r>
+              <w:t xml:space="preserve">Werden die Container während des Spiels zu langsam verladen können Container verloren </w:t>
+            </w:r>
+            <w:r>
+              <w:tab/>
+            </w:r>
+            <w:r>
+              <w:tab/>
+            </w:r>
+            <w:r>
+              <w:tab/>
+            </w:r>
+            <w:r>
+              <w:t xml:space="preserve">gehen, dies passiert wenn sie auf dem Zug den rechten Bildschirmrand erreichen. Gehen </w:t>
+            </w:r>
+            <w:r>
+              <w:tab/>
+            </w:r>
+            <w:r>
+              <w:tab/>
+            </w:r>
+            <w:r>
+              <w:tab/>
+            </w:r>
+            <w:r>
+              <w:t xml:space="preserve">mehr als zwei Container aus zeitlichen Gründen verloren, ist das Spiel beendet und der Level </w:t>
+            </w:r>
+            <w:r>
+              <w:lastRenderedPageBreak/>
+              <w:tab/>
+            </w:r>
+            <w:r>
+              <w:tab/>
+            </w:r>
+            <w:r>
+              <w:tab/>
+            </w:r>
+            <w:r>
+              <w:t>wurde nicht erfolgreich abgeschlossen.</w:t>
+            </w:r>
+          </w:p>
+          <w:p>
+            <w:pPr>
+              <w:ind w:firstLine="3"/>
+            </w:pPr>
+            <w:r>
+              <w:rPr>
+                <w:b/>
+              </w:rPr>
+              <w:t>Spezielle Anforderungen:</w:t>
+            </w:r>
+            <w:r>
+              <w:rPr>
+                <w:b/>
+              </w:rPr>
+              <w:t xml:space="preserve"> </w:t>
+            </w:r>
+            <w:r>
+              <w:t>Das Handicap-Menü muss implementiert sein.</w:t>
+            </w:r>
+            <w:r>
+              <w:br/>
+              <w:t>Die Bedienung erfolgt über Touch-Eingaben.</w:t>
+            </w:r>
+          </w:p>
+          <w:p>
+            <w:pPr>
+              <w:ind w:firstLine="3"/>
+            </w:pPr>
+            <w:r>
+              <w:rPr>
+                <w:b/>
+              </w:rPr>
+              <w:t>Häufigkeit des Auftretens:</w:t>
+            </w:r>
+            <w:r>
+              <w:tab/>
+              <w:t>Laufend</w:t>
+            </w:r>
+          </w:p>
+          <w:p>
+            <w:pPr>
+              <w:ind w:firstLine="3"/>
+            </w:pPr>
+            <w:r>
+              <w:rPr>
+                <w:b/>
+              </w:rPr>
+              <w:t>Verschiedenes:</w:t>
+            </w:r>
+            <w:r>
+              <w:rPr>
+                <w:b/>
+              </w:rPr>
+              <w:tab/>
+            </w:r>
+            <w:r>
+              <w:t>Aufbau des GUIs ist noch nicht vollständig definiert.</w:t>
+            </w:r>
+          </w:p>
+        </w:tc>
+      </w:tr>
+    </w:tbl>
+    <w:p>
+      <w:pPr>
+        <w:pStyle w:val="berschrift2"/>
+      </w:pPr>
       <w:bookmarkStart w:id="2" w:name="_Toc400565435"/>
-      <w:r>
-        <w:t>Casual: Statistiken einsehen</w:t>
+    </w:p>
+    <w:p>
+      <w:pPr>
+        <w:pStyle w:val="berschrift2"/>
+      </w:pPr>
+    </w:p>
+    <w:p>
+      <w:pPr>
+        <w:pStyle w:val="berschrift2"/>
+      </w:pPr>
+      <w:proofErr w:type="spellStart"/>
+      <w:r>
+        <w:t>Casual</w:t>
+      </w:r>
+      <w:proofErr w:type="spellEnd"/>
+      <w:r>
+        <w:t>: Statistiken einsehen</w:t>
       </w:r>
       <w:bookmarkEnd w:id="2"/>
     </w:p>
     <w:p>
+      <w:proofErr w:type="spellStart"/>
       <w:r>
         <w:rPr>
           <w:b/>
         </w:rPr>
-        <w:t>Use Case:</w:t>
+        <w:t>Use</w:t>
+      </w:r>
+      <w:proofErr w:type="spellEnd"/>
+      <w:r>
+        <w:rPr>
+          <w:b/>
+        </w:rPr>
+        <w:t xml:space="preserve"> Case:</w:t>
       </w:r>
       <w:r>
         <w:t xml:space="preserve"> Statistiken einsehen</w:t>
@@ -665,7 +1243,23 @@
     </w:p>
     <w:p>
       <w:r>
-        <w:t>Der Spieler will das bisher von ihm im Spiel Erreichte in Zahlen sehen und mit anderen Spielern vergleichen können. Insbesondere der Highscore ist für ihn als Massstab seiner Leistung interessant, der Rest dient eher als unterhaltsame Trivia.</w:t>
+        <w:t xml:space="preserve">Der Spieler will </w:t>
+      </w:r>
+      <w:proofErr w:type="gramStart"/>
+      <w:r>
+        <w:t>das</w:t>
+      </w:r>
+      <w:proofErr w:type="gramEnd"/>
+      <w:r>
+        <w:t xml:space="preserve"> bisher von ihm im Spiel Erreichte in Zahlen sehen und mit anderen Spielern vergleichen können. Insbesondere der </w:t>
+      </w:r>
+      <w:proofErr w:type="spellStart"/>
+      <w:r>
+        <w:t>Highscore</w:t>
+      </w:r>
+      <w:proofErr w:type="spellEnd"/>
+      <w:r>
+        <w:t xml:space="preserve"> ist für ihn als Massstab seiner Leistung interessant, der Rest dient eher als unterhaltsame Trivia.</w:t>
       </w:r>
     </w:p>
     <w:p>
@@ -681,8 +1275,13 @@
           <w:numId w:val="7"/>
         </w:numPr>
       </w:pPr>
-      <w:r>
-        <w:t>Highscore für jeden Spielmodus</w:t>
+      <w:proofErr w:type="spellStart"/>
+      <w:r>
+        <w:t>Highscore</w:t>
+      </w:r>
+      <w:proofErr w:type="spellEnd"/>
+      <w:r>
+        <w:t xml:space="preserve"> für jeden Spielmodus</w:t>
       </w:r>
     </w:p>
     <w:p>
@@ -754,7 +1353,6 @@
         </w:numPr>
       </w:pPr>
       <w:r>
-        <w:lastRenderedPageBreak/>
         <w:t>Anzahl beladener Schiffe</w:t>
       </w:r>
     </w:p>
@@ -791,19 +1389,32 @@
       <w:pPr>
         <w:pStyle w:val="berschrift2"/>
       </w:pPr>
-      <w:r>
-        <w:t xml:space="preserve">Casual: </w:t>
+      <w:proofErr w:type="spellStart"/>
+      <w:r>
+        <w:t>Casual</w:t>
+      </w:r>
+      <w:proofErr w:type="spellEnd"/>
+      <w:r>
+        <w:t xml:space="preserve">: </w:t>
       </w:r>
       <w:r>
         <w:t xml:space="preserve">Handicap-Menü </w:t>
       </w:r>
     </w:p>
     <w:p>
+      <w:proofErr w:type="spellStart"/>
       <w:r>
         <w:rPr>
           <w:b/>
         </w:rPr>
-        <w:t>Use Case:</w:t>
+        <w:t>Use</w:t>
+      </w:r>
+      <w:proofErr w:type="spellEnd"/>
+      <w:r>
+        <w:rPr>
+          <w:b/>
+        </w:rPr>
+        <w:t xml:space="preserve"> Case:</w:t>
       </w:r>
       <w:r>
         <w:t xml:space="preserve"> </w:t>
@@ -827,7 +1438,11 @@
     </w:p>
     <w:p>
       <w:r>
-        <w:t>Die Ausgleichstoleranz für den Containerverlad kann durch den Spieler im Menü auf einer Stufe von 1 bis 10 gewählt werden. Wird die Toleranzlevel erhöht, kann das Schiff bei einer ungleichmässigen Beladung schneller kentern, oder auseinanderbrechen. Dadurch erhöht sich der Schwierigkeitsgrad insofern, dass die Container gewichtsmässig noch besser verteilt werden müssen. Als Ausgleich für den erhöhten Schwierigkeitsgrad wird dafür der Faktor, mit welchem die Punkte zum Schluss jedes Spiels multipliziert werden, erhöht.</w:t>
+        <w:t xml:space="preserve">Die Ausgleichstoleranz für den Containerverlad kann durch den Spieler im Menü auf einer Stufe von 1 bis 10 gewählt werden. Wird die Toleranzlevel erhöht, kann das Schiff bei einer ungleichmässigen Beladung schneller kentern, oder auseinanderbrechen. Dadurch erhöht sich der Schwierigkeitsgrad insofern, dass die Container gewichtsmässig noch besser verteilt werden müssen. Als Ausgleich für </w:t>
+      </w:r>
+      <w:r>
+        <w:lastRenderedPageBreak/>
+        <w:t>den erhöhten Schwierigkeitsgrad wird dafür der Faktor, mit welchem die Punkte zum Schluss jedes Spiels multipliziert werden, erhöht.</w:t>
       </w:r>
     </w:p>
     <w:p>
@@ -843,22 +1458,192 @@
     <w:p>
       <w:pPr>
         <w:pStyle w:val="berschrift2"/>
+      </w:pPr>
+      <w:proofErr w:type="spellStart"/>
+      <w:r>
+        <w:t>Casual</w:t>
+      </w:r>
+      <w:proofErr w:type="spellEnd"/>
+      <w:r>
+        <w:t>: Tutorial</w:t>
+      </w:r>
+    </w:p>
+    <w:p>
+      <w:proofErr w:type="spellStart"/>
+      <w:r>
+        <w:rPr>
+          <w:b/>
+        </w:rPr>
+        <w:t>Use</w:t>
+      </w:r>
+      <w:proofErr w:type="spellEnd"/>
+      <w:r>
+        <w:rPr>
+          <w:b/>
+        </w:rPr>
+        <w:t xml:space="preserve"> Case:</w:t>
+      </w:r>
+      <w:r>
+        <w:t xml:space="preserve"> Tutorial</w:t>
+      </w:r>
+    </w:p>
+    <w:p>
+      <w:r>
+        <w:t>Damit ein neuer Spieler einen einfachen Einstieg ins Spiel bekommt, kann er das Tutorial machen. Das Tutorial erklärt mit einem einfachen Spiel den Spielablauf:</w:t>
+      </w:r>
+    </w:p>
+    <w:p>
+      <w:r>
+        <w:t xml:space="preserve">Zu Beginn ist nur der Kran sichtbar auf dem Spielfeld. Der Spieler wird durch Pfeile angewiesen den Kran durch Berühren des </w:t>
+      </w:r>
+      <w:proofErr w:type="spellStart"/>
+      <w:r>
+        <w:t>Bildschrimes</w:t>
+      </w:r>
+      <w:proofErr w:type="spellEnd"/>
+      <w:r>
+        <w:t xml:space="preserve"> zuerst nach rechts und danach an den linken Bildschirmrand zu bewegen. Hat er dies erfolgreich ausgeführt, erscheint das Schiff auf dem Spielfeld und der Kran bekommt einen Container.</w:t>
+      </w:r>
+    </w:p>
+    <w:p>
+      <w:r>
+        <w:t>Der Kran fährt (ohne Spielereinfluss) an eine bestimmte Stelle und setzt den Container ab. So sieht der Spieler, was zu tun ist. Mit einem neuen Container am Kran und mit Hilfe von Pfeilen platziert der Spieler den Container am vorgegeben Ort. Setzt er ihn an einem anderen Ort ab, wird er automatisch wieder entfernt und an den Kran gehängt.</w:t>
+      </w:r>
+    </w:p>
+    <w:p>
+      <w:r>
+        <w:t>Nach</w:t>
+      </w:r>
+      <w:r>
+        <w:t xml:space="preserve"> erfolgreichem Beladen dieses ersten Containers erscheint sogleich der Güterzug im oberen Bildschirmbereich. Ein kurzer Text erklärt den Sinn des Zuges, welcher bereits mit dem ersten Container beladen ist. Wieder wird der Spieler angewiesen, den neuen Container auf dem Schiff zu platzieren.</w:t>
+      </w:r>
+    </w:p>
+    <w:p>
+      <w:r>
+        <w:t>Nun hat er die Möglichkeit das Tutorial weiter zu spielen, bis das Schiff voll ist. Während des ganzen Tutorials wird dem Spieler gezeigt, wo er die Container hinstellen soll, damit das Schiff am Schluss korrekt beladen ist. Oder er kann jederzeit das Tutorial abbrechen und mit dem normalen Spiel beginnen.</w:t>
+      </w:r>
+    </w:p>
+    <w:p/>
+    <w:p/>
+    <w:p>
+      <w:pPr>
+        <w:spacing w:after="200" w:line="276" w:lineRule="auto"/>
+        <w:rPr>
+          <w:rFonts w:asciiTheme="majorHAnsi" w:eastAsiaTheme="majorEastAsia" w:hAnsiTheme="majorHAnsi" w:cstheme="majorBidi"/>
+          <w:color w:val="365F91" w:themeColor="accent1" w:themeShade="BF"/>
+          <w:sz w:val="26"/>
+          <w:szCs w:val="26"/>
+        </w:rPr>
+      </w:pPr>
+      <w:bookmarkStart w:id="3" w:name="_Toc400565436"/>
+      <w:r>
+        <w:br w:type="page"/>
+      </w:r>
+    </w:p>
+    <w:p>
+      <w:pPr>
+        <w:pStyle w:val="berschrift2"/>
+      </w:pPr>
+      <w:r>
+        <w:lastRenderedPageBreak/>
+        <w:t>Brief: Einstellungen vornehmen</w:t>
+      </w:r>
+      <w:bookmarkEnd w:id="3"/>
+    </w:p>
+    <w:p>
+      <w:proofErr w:type="spellStart"/>
+      <w:r>
+        <w:rPr>
+          <w:b/>
+        </w:rPr>
+        <w:t>Use</w:t>
+      </w:r>
+      <w:proofErr w:type="spellEnd"/>
+      <w:r>
+        <w:rPr>
+          <w:b/>
+        </w:rPr>
+        <w:t xml:space="preserve"> Case:</w:t>
+      </w:r>
+      <w:r>
+        <w:t xml:space="preserve"> Einstellungen vornehmen</w:t>
+      </w:r>
+    </w:p>
+    <w:p>
+      <w:r>
+        <w:t xml:space="preserve">Der Spieler wählt im Hauptmenü den Punkt „Einstellungen“. Dort bekommt er die Möglichkeit, mehrere Optionen, die das Spielerlebnis beeinflussen, auszuwählen. Diese wirken sich nicht direkt auf das </w:t>
+      </w:r>
+      <w:proofErr w:type="spellStart"/>
+      <w:r>
+        <w:t>Gameplay</w:t>
+      </w:r>
+      <w:proofErr w:type="spellEnd"/>
+      <w:r>
+        <w:t xml:space="preserve"> bzw. die Spielmechanik aus, sondern eher um die Darstellung und das Interface. Die Einstellungen werden bei einer Änderung sofort gespeichert. Es gibt keinen separaten Speichervorgang, -button oder ähnliches.</w:t>
+      </w:r>
+    </w:p>
+    <w:p/>
+    <w:p>
+      <w:pPr>
+        <w:pStyle w:val="berschrift2"/>
+      </w:pPr>
+      <w:r>
+        <w:t>Brief: Unendliches Spiel</w:t>
+      </w:r>
+    </w:p>
+    <w:p>
+      <w:proofErr w:type="spellStart"/>
+      <w:r>
+        <w:rPr>
+          <w:b/>
+        </w:rPr>
+        <w:t>Use</w:t>
+      </w:r>
+      <w:proofErr w:type="spellEnd"/>
+      <w:r>
+        <w:rPr>
+          <w:b/>
+        </w:rPr>
+        <w:t xml:space="preserve"> Case:</w:t>
+      </w:r>
+      <w:r>
+        <w:t xml:space="preserve"> Unendliches Spiel</w:t>
+      </w:r>
+    </w:p>
+    <w:p>
+      <w:r>
+        <w:t xml:space="preserve">Wen der Spieler, dass Unendliche Spiel als seinen Spielmodus wählt, beginnt das Spiel mit dem einfahren des Zuges welcher die Container ans Dock bringt. Ein Schiff welches vom Spieler beladen werden soll steht schon bereit. </w:t>
+      </w:r>
+    </w:p>
+    <w:p>
+      <w:r>
+        <w:t>Nun soll der Spieler die Container auf das Schiff beladen, bis er denkt, das genug Container auf dem Schiff sind und das Schiff los fahren kann. Dann trifft ein neues Schiff ein, welches er wiederum beladen soll.  Dabei treffen immer neue Container auf dem Gleis ein und müssen verladen werden. Ab einer gewissen Punktzahlt werden die Container schneller eintreffen und es wird schwieriger alle Container rechtzeitig auf das Schiff so zu verladen, dass es nicht kentert.</w:t>
+      </w:r>
+    </w:p>
+    <w:p>
+      <w:r>
+        <w:t>Das Spiel wird nicht durch eine Zeit beschränkt, falls ein Schiff aber falsch beladen worden ist und es untergeht wird das Spiel beendet und die erreichten Punkte werden dem Spieler angezeigt. Das Spiel kann auch ein Ende nehmen, falls zu viele Container nicht verladen werden und auf dem Gleis das Ende erreichen. Nach dem Ende kann der Spieler einen neuen Spielmodus wählen oder mit dem gleichen Modus nochmal ein Spiel beginnen.</w:t>
+      </w:r>
+    </w:p>
+    <w:p/>
+    <w:p>
+      <w:pPr>
+        <w:pStyle w:val="berschrift2"/>
+      </w:pPr>
+      <w:r>
         <w:rPr>
           <w:lang w:val="en-GB"/>
         </w:rPr>
-      </w:pPr>
+        <w:t>Brief: In-App-</w:t>
+      </w:r>
+      <w:proofErr w:type="spellStart"/>
       <w:r>
         <w:rPr>
           <w:lang w:val="en-GB"/>
         </w:rPr>
-        <w:t xml:space="preserve">Casual: </w:t>
-      </w:r>
-      <w:r>
-        <w:rPr>
-          <w:lang w:val="en-GB"/>
-        </w:rPr>
-        <w:t>Tutorial</w:t>
-      </w:r>
+        <w:t>Käufe</w:t>
+      </w:r>
+      <w:proofErr w:type="spellEnd"/>
     </w:p>
     <w:p>
       <w:pPr>
@@ -877,166 +1662,62 @@
         <w:rPr>
           <w:lang w:val="en-GB"/>
         </w:rPr>
-        <w:t xml:space="preserve"> Tutorial</w:t>
-      </w:r>
-    </w:p>
-    <w:p>
-      <w:r>
-        <w:t>Damit ein neuer Spieler einen einfachen Einstieg ins Spiel bekommt, kann er das Tutorial machen. Das Tutorial erklärt mit einem einfachen Spiel den Spielablauf:</w:t>
-      </w:r>
-    </w:p>
-    <w:p>
-      <w:r>
-        <w:t>Zu Beginn ist nur der Kran sichtbar auf dem Spielfeld. Der Spieler wird durch Pfeile angewiesen den Kran durch Berühren des Bildschrimes zuerst nach rechts und danach an den linken Bildschirmrand zu bewegen. Hat er dies erfolgreich ausgeführt, erscheint das Schiff auf dem Spielfeld und der Kran bekommt einen Container.</w:t>
-      </w:r>
-    </w:p>
-    <w:p>
-      <w:r>
-        <w:lastRenderedPageBreak/>
-        <w:t>Der Kran fährt (ohne Spielereinfluss) an eine bestimmte Stelle und setzt den Container ab. So sieht der Spieler, was zu tun ist. Mit einem neuen Container am Kran und mit Hilfe von Pfeilen platziert der Spieler den Container am vorgegeben Ort. Setzt er ihn an einem anderen Ort ab, wird er automatisch wieder entfernt und an den Kran gehängt.</w:t>
-      </w:r>
-    </w:p>
-    <w:p>
-      <w:r>
-        <w:t>Nach</w:t>
-      </w:r>
-      <w:r>
-        <w:t xml:space="preserve"> erfolgreichem Beladen dieses ersten Containers erscheint sogleich der Güterzug im oberen Bildschirmbereich. Ein kurzer Text erklärt den Sinn des Zuges, welcher bereits mit dem ersten Container beladen ist. Wieder wird der Spieler angewiesen, den neuen Container auf dem Schiff zu platzieren.</w:t>
-      </w:r>
-    </w:p>
-    <w:p>
-      <w:r>
-        <w:t>Nun hat er die Möglichkeit das Tutorial weiter zu spielen, bis das Schiff voll ist. Während des ganzen Tutorials wird dem Spieler gezeigt, wo er die Container hinstellen soll, damit das Schiff am Schluss korrekt beladen ist. Oder er kann jederzeit das Tutorial abbrechen und mit dem normalen Spiel beginnen.</w:t>
-      </w:r>
-    </w:p>
-    <w:p/>
-    <w:p/>
-    <w:p>
-      <w:pPr>
-        <w:pStyle w:val="berschrift2"/>
-      </w:pPr>
-      <w:bookmarkStart w:id="3" w:name="_Toc400565436"/>
-      <w:r>
-        <w:t>Brief: Einstellungen vornehmen</w:t>
-      </w:r>
-      <w:bookmarkEnd w:id="3"/>
-    </w:p>
-    <w:p>
-      <w:r>
-        <w:rPr>
-          <w:b/>
-        </w:rPr>
-        <w:t>Use Case:</w:t>
-      </w:r>
-      <w:r>
-        <w:t xml:space="preserve"> Einstellungen vornehmen</w:t>
-      </w:r>
-    </w:p>
-    <w:p>
-      <w:r>
-        <w:t>Der Spieler wählt im Hauptmenü den Punkt „Einstellungen“. Dort bekommt er die Möglichkeit, mehrere Optionen, die das Spielerlebnis beeinflussen, auszuwählen. Diese wirken sich nicht direkt auf das Gameplay bzw. die Spielmechanik aus, sondern eher um die Darstellung und das Interface. Die Einstellungen werden bei einer Änderung sofort gespeichert. Es gibt keinen separaten Speichervorgang, -button oder ähnliches.</w:t>
-      </w:r>
-    </w:p>
-    <w:p/>
-    <w:p>
-      <w:pPr>
-        <w:pStyle w:val="berschrift2"/>
-      </w:pPr>
-      <w:r>
-        <w:t>Brief: Unendliches Spiel</w:t>
-      </w:r>
-    </w:p>
-    <w:p>
-      <w:r>
-        <w:rPr>
-          <w:b/>
-        </w:rPr>
-        <w:t>Use Case:</w:t>
-      </w:r>
-      <w:r>
-        <w:t xml:space="preserve"> Unendliches Spiel</w:t>
-      </w:r>
-    </w:p>
-    <w:p>
-      <w:r>
-        <w:t xml:space="preserve">Wen der Spieler, dass Unendliche Spiel als seinen Spielmodus wählt, beginnt das Spiel mit dem einfahren des Zuges welcher die Container ans Dock bringt. Ein Schiff welches vom Spieler beladen werden soll steht schon bereit. </w:t>
-      </w:r>
-    </w:p>
-    <w:p>
-      <w:r>
-        <w:t>Nun soll der Spieler die Container auf das Schiff beladen, bis er denkt, das genug Container auf dem Schiff sind und das Schiff los fahren kann. Dann trifft ein neues Schiff ein, welches er wiederum beladen soll.  Dabei treffen immer neue Container auf dem Gleis ein und müssen verladen werden. Ab einer gewissen Punktzahlt werden die Container schneller eintreffen und es wird schwieriger alle Container rechtzeitig auf das Schiff so zu verladen, dass es nicht kentert.</w:t>
-      </w:r>
-    </w:p>
-    <w:p>
-      <w:r>
-        <w:t>Das Spiel wird nicht durch eine Zeit beschränkt, falls ein Schiff aber falsch beladen worden ist und es untergeht wird das Spiel beendet und die erreichten Punkte werden dem Spieler angezeigt. Das Spiel kann auch ein Ende nehmen, falls zu viele Container nicht verladen werden und auf dem Gleis das Ende erreichen. Nach dem Ende kann der Spieler einen neuen Spielmodus wählen oder mit dem gleichen Modus nochmal ein Spiel beginnen.</w:t>
-      </w:r>
-    </w:p>
-    <w:p>
-      <w:pPr>
-        <w:spacing w:after="200" w:line="276" w:lineRule="auto"/>
-      </w:pPr>
-      <w:r>
-        <w:br w:type="page"/>
-      </w:r>
-    </w:p>
-    <w:p>
-      <w:pPr>
-        <w:pStyle w:val="berschrift2"/>
+        <w:t xml:space="preserve"> In-App-</w:t>
+      </w:r>
+      <w:proofErr w:type="spellStart"/>
+      <w:r>
         <w:rPr>
           <w:lang w:val="en-GB"/>
         </w:rPr>
-      </w:pPr>
-      <w:r>
+        <w:t>Käufe</w:t>
+      </w:r>
+      <w:proofErr w:type="spellEnd"/>
+    </w:p>
+    <w:p>
+      <w:pPr>
+        <w:spacing w:after="200" w:line="276" w:lineRule="auto"/>
+      </w:pPr>
+      <w:r>
+        <w:t xml:space="preserve">Der Spieler kann im Hauptmenü den Punkt „In-App-Käufe“ auswählen. Dort werden ihm verschiedene Spielmodifikationen angeboten, welche ihm das Spiel erleichtern oder das allgemeine Spielerlebnis aufwerten, indem er </w:t>
+      </w:r>
+      <w:proofErr w:type="spellStart"/>
+      <w:r>
+        <w:t>z.B</w:t>
+      </w:r>
+      <w:proofErr w:type="spellEnd"/>
+      <w:r>
+        <w:t xml:space="preserve"> die Werbung aus der App entfernen kann. Eine Modifikation, welche das Spiel erleichtert ist, das der Zug für eine kurze Zeit anhalten werden kann und so Zeit gewonnen wird. </w:t>
+      </w:r>
+      <w:r>
+        <w:t>Nachdem der Spieler diese Modifikationen gekauft hat, werden diese auf seinem Konto gutgeschrieben und sind direkt für ihn verfügbar.</w:t>
+      </w:r>
+    </w:p>
+    <w:p>
+      <w:pPr>
+        <w:spacing w:after="200" w:line="276" w:lineRule="auto"/>
         <w:rPr>
-          <w:lang w:val="en-GB"/>
+          <w:rFonts w:asciiTheme="majorHAnsi" w:eastAsiaTheme="majorEastAsia" w:hAnsiTheme="majorHAnsi" w:cstheme="majorBidi"/>
+          <w:color w:val="365F91" w:themeColor="accent1" w:themeShade="BF"/>
+          <w:sz w:val="32"/>
+          <w:szCs w:val="32"/>
         </w:rPr>
+      </w:pPr>
+      <w:bookmarkStart w:id="4" w:name="_Toc400565439"/>
+      <w:r>
+        <w:br w:type="page"/>
+      </w:r>
+    </w:p>
+    <w:p>
+      <w:pPr>
+        <w:pStyle w:val="berschrift1"/>
+      </w:pPr>
+      <w:bookmarkStart w:id="5" w:name="_GoBack"/>
+      <w:bookmarkEnd w:id="5"/>
+      <w:r>
         <w:lastRenderedPageBreak/>
-        <w:t>Brief: In-App-Käufe</w:t>
-      </w:r>
-    </w:p>
-    <w:p>
-      <w:pPr>
-        <w:rPr>
-          <w:lang w:val="en-GB"/>
-        </w:rPr>
-      </w:pPr>
-      <w:r>
-        <w:rPr>
-          <w:b/>
-          <w:lang w:val="en-GB"/>
-        </w:rPr>
-        <w:t>Use Case:</w:t>
-      </w:r>
-      <w:r>
-        <w:rPr>
-          <w:lang w:val="en-GB"/>
-        </w:rPr>
-        <w:t xml:space="preserve"> In-App-Käufe</w:t>
-      </w:r>
-    </w:p>
-    <w:p>
-      <w:pPr>
-        <w:spacing w:after="200" w:line="276" w:lineRule="auto"/>
-      </w:pPr>
-      <w:r>
-        <w:t xml:space="preserve">Der Spieler kann im Hauptmenü den Punkt „In-App-Käufe“ auswählen. Dort werden ihm verschiedene Spielmodifikationen angeboten, welche ihm das Spiel erleichtern oder das allgemeine Spielerlebnis aufwerten, indem er z.B die Werbung aus der App entfernen kann. Eine Modifikation, welche das Spiel erleichtert ist, das der Zug für eine kurze Zeit anhalten werden kann und so Zeit gewonnen wird. </w:t>
-      </w:r>
-      <w:r>
-        <w:t>Nachdem der Spieler diese Modifikationen gekauft hat, werden diese auf seinem Konto gutgeschrieben und sind direkt für ihn verfügbar.</w:t>
-      </w:r>
-      <w:bookmarkStart w:id="4" w:name="_GoBack"/>
+        <w:t>Systemverträge</w:t>
+      </w:r>
       <w:bookmarkEnd w:id="4"/>
-    </w:p>
-    <w:p>
-      <w:pPr>
-        <w:pStyle w:val="berschrift1"/>
-      </w:pPr>
-      <w:bookmarkStart w:id="5" w:name="_Toc400565439"/>
-      <w:r>
-        <w:t>Systemverträge</w:t>
-      </w:r>
-      <w:bookmarkEnd w:id="5"/>
     </w:p>
     <w:tbl>
       <w:tblPr>
@@ -1064,11 +1745,19 @@
                 <w:b/>
               </w:rPr>
             </w:pPr>
-            <w:r>
-              <w:rPr>
-                <w:b/>
-              </w:rPr>
-              <w:t xml:space="preserve">Contract CO1: starte </w:t>
+            <w:proofErr w:type="spellStart"/>
+            <w:r>
+              <w:rPr>
+                <w:b/>
+              </w:rPr>
+              <w:t>Contract</w:t>
+            </w:r>
+            <w:proofErr w:type="spellEnd"/>
+            <w:r>
+              <w:rPr>
+                <w:b/>
+              </w:rPr>
+              <w:t xml:space="preserve"> CO1: starte </w:t>
             </w:r>
             <w:r>
               <w:rPr>
@@ -1118,9 +1807,11 @@
             </w:tcBorders>
           </w:tcPr>
           <w:p>
+            <w:proofErr w:type="spellStart"/>
             <w:r>
               <w:t>starteSchnellesSpiel</w:t>
             </w:r>
+            <w:proofErr w:type="spellEnd"/>
           </w:p>
         </w:tc>
       </w:tr>
@@ -1159,8 +1850,13 @@
             </w:tcBorders>
           </w:tcPr>
           <w:p>
-            <w:r>
-              <w:t>Use Cases: Schnelles Spiel</w:t>
+            <w:proofErr w:type="spellStart"/>
+            <w:r>
+              <w:t>Use</w:t>
+            </w:r>
+            <w:proofErr w:type="spellEnd"/>
+            <w:r>
+              <w:t xml:space="preserve"> Cases: Schnelles Spiel</w:t>
             </w:r>
           </w:p>
         </w:tc>
@@ -1287,7 +1983,15 @@
               <w:spacing w:after="0" w:line="240" w:lineRule="auto"/>
             </w:pPr>
             <w:r>
-              <w:t>Interner Timer läuft</w:t>
+              <w:t xml:space="preserve">Interner </w:t>
+            </w:r>
+            <w:proofErr w:type="spellStart"/>
+            <w:r>
+              <w:t>Timer</w:t>
+            </w:r>
+            <w:proofErr w:type="spellEnd"/>
+            <w:r>
+              <w:t xml:space="preserve"> läuft</w:t>
             </w:r>
           </w:p>
         </w:tc>
@@ -1320,11 +2024,19 @@
                 <w:b/>
               </w:rPr>
             </w:pPr>
-            <w:r>
-              <w:rPr>
-                <w:b/>
-              </w:rPr>
-              <w:t>Contract CO</w:t>
+            <w:proofErr w:type="spellStart"/>
+            <w:r>
+              <w:rPr>
+                <w:b/>
+              </w:rPr>
+              <w:t>Contract</w:t>
+            </w:r>
+            <w:proofErr w:type="spellEnd"/>
+            <w:r>
+              <w:rPr>
+                <w:b/>
+              </w:rPr>
+              <w:t xml:space="preserve"> CO</w:t>
             </w:r>
             <w:r>
               <w:rPr>
@@ -1374,8 +2086,21 @@
             </w:tcBorders>
           </w:tcPr>
           <w:p>
-            <w:r>
-              <w:t>platziereContainer(position)</w:t>
+            <w:proofErr w:type="spellStart"/>
+            <w:r>
+              <w:t>platziereContainer</w:t>
+            </w:r>
+            <w:proofErr w:type="spellEnd"/>
+            <w:r>
+              <w:t>(</w:t>
+            </w:r>
+            <w:proofErr w:type="spellStart"/>
+            <w:r>
+              <w:t>position</w:t>
+            </w:r>
+            <w:proofErr w:type="spellEnd"/>
+            <w:r>
+              <w:t>)</w:t>
             </w:r>
           </w:p>
         </w:tc>
@@ -1415,8 +2140,13 @@
             </w:tcBorders>
           </w:tcPr>
           <w:p>
-            <w:r>
-              <w:t>Use Cases: Schnelles Spiel</w:t>
+            <w:proofErr w:type="spellStart"/>
+            <w:r>
+              <w:t>Use</w:t>
+            </w:r>
+            <w:proofErr w:type="spellEnd"/>
+            <w:r>
+              <w:t xml:space="preserve"> Cases: Schnelles Spiel</w:t>
             </w:r>
           </w:p>
         </w:tc>
@@ -1773,6 +2503,92 @@
     </w:lvl>
   </w:abstractNum>
   <w:abstractNum w:abstractNumId="1">
+    <w:nsid w:val="16574AE8"/>
+    <w:multiLevelType w:val="hybridMultilevel"/>
+    <w:tmpl w:val="B8F8AA26"/>
+    <w:lvl w:ilvl="0" w:tplc="0807000F">
+      <w:start w:val="1"/>
+      <w:numFmt w:val="decimal"/>
+      <w:lvlText w:val="%1."/>
+      <w:lvlJc w:val="left"/>
+      <w:pPr>
+        <w:ind w:left="723" w:hanging="360"/>
+      </w:pPr>
+    </w:lvl>
+    <w:lvl w:ilvl="1" w:tplc="08070019" w:tentative="1">
+      <w:start w:val="1"/>
+      <w:numFmt w:val="lowerLetter"/>
+      <w:lvlText w:val="%2."/>
+      <w:lvlJc w:val="left"/>
+      <w:pPr>
+        <w:ind w:left="1443" w:hanging="360"/>
+      </w:pPr>
+    </w:lvl>
+    <w:lvl w:ilvl="2" w:tplc="0807001B" w:tentative="1">
+      <w:start w:val="1"/>
+      <w:numFmt w:val="lowerRoman"/>
+      <w:lvlText w:val="%3."/>
+      <w:lvlJc w:val="right"/>
+      <w:pPr>
+        <w:ind w:left="2163" w:hanging="180"/>
+      </w:pPr>
+    </w:lvl>
+    <w:lvl w:ilvl="3" w:tplc="0807000F" w:tentative="1">
+      <w:start w:val="1"/>
+      <w:numFmt w:val="decimal"/>
+      <w:lvlText w:val="%4."/>
+      <w:lvlJc w:val="left"/>
+      <w:pPr>
+        <w:ind w:left="2883" w:hanging="360"/>
+      </w:pPr>
+    </w:lvl>
+    <w:lvl w:ilvl="4" w:tplc="08070019" w:tentative="1">
+      <w:start w:val="1"/>
+      <w:numFmt w:val="lowerLetter"/>
+      <w:lvlText w:val="%5."/>
+      <w:lvlJc w:val="left"/>
+      <w:pPr>
+        <w:ind w:left="3603" w:hanging="360"/>
+      </w:pPr>
+    </w:lvl>
+    <w:lvl w:ilvl="5" w:tplc="0807001B" w:tentative="1">
+      <w:start w:val="1"/>
+      <w:numFmt w:val="lowerRoman"/>
+      <w:lvlText w:val="%6."/>
+      <w:lvlJc w:val="right"/>
+      <w:pPr>
+        <w:ind w:left="4323" w:hanging="180"/>
+      </w:pPr>
+    </w:lvl>
+    <w:lvl w:ilvl="6" w:tplc="0807000F" w:tentative="1">
+      <w:start w:val="1"/>
+      <w:numFmt w:val="decimal"/>
+      <w:lvlText w:val="%7."/>
+      <w:lvlJc w:val="left"/>
+      <w:pPr>
+        <w:ind w:left="5043" w:hanging="360"/>
+      </w:pPr>
+    </w:lvl>
+    <w:lvl w:ilvl="7" w:tplc="08070019" w:tentative="1">
+      <w:start w:val="1"/>
+      <w:numFmt w:val="lowerLetter"/>
+      <w:lvlText w:val="%8."/>
+      <w:lvlJc w:val="left"/>
+      <w:pPr>
+        <w:ind w:left="5763" w:hanging="360"/>
+      </w:pPr>
+    </w:lvl>
+    <w:lvl w:ilvl="8" w:tplc="0807001B" w:tentative="1">
+      <w:start w:val="1"/>
+      <w:numFmt w:val="lowerRoman"/>
+      <w:lvlText w:val="%9."/>
+      <w:lvlJc w:val="right"/>
+      <w:pPr>
+        <w:ind w:left="6483" w:hanging="180"/>
+      </w:pPr>
+    </w:lvl>
+  </w:abstractNum>
+  <w:abstractNum w:abstractNumId="2">
     <w:nsid w:val="21810EA0"/>
     <w:multiLevelType w:val="hybridMultilevel"/>
     <w:tmpl w:val="DABE340E"/>
@@ -1885,7 +2701,7 @@
       </w:rPr>
     </w:lvl>
   </w:abstractNum>
-  <w:abstractNum w:abstractNumId="2">
+  <w:abstractNum w:abstractNumId="3">
     <w:nsid w:val="2BF875A8"/>
     <w:multiLevelType w:val="hybridMultilevel"/>
     <w:tmpl w:val="196208D2"/>
@@ -1971,7 +2787,7 @@
       </w:pPr>
     </w:lvl>
   </w:abstractNum>
-  <w:abstractNum w:abstractNumId="3">
+  <w:abstractNum w:abstractNumId="4">
     <w:nsid w:val="34AA1A6E"/>
     <w:multiLevelType w:val="hybridMultilevel"/>
     <w:tmpl w:val="5360165C"/>
@@ -2084,7 +2900,185 @@
       </w:rPr>
     </w:lvl>
   </w:abstractNum>
-  <w:abstractNum w:abstractNumId="4">
+  <w:abstractNum w:abstractNumId="5">
+    <w:nsid w:val="543E0908"/>
+    <w:multiLevelType w:val="hybridMultilevel"/>
+    <w:tmpl w:val="94D43234"/>
+    <w:lvl w:ilvl="0" w:tplc="03DEA928">
+      <w:start w:val="1"/>
+      <w:numFmt w:val="decimal"/>
+      <w:lvlText w:val="%1."/>
+      <w:lvlJc w:val="left"/>
+      <w:pPr>
+        <w:ind w:left="363" w:hanging="360"/>
+      </w:pPr>
+      <w:rPr>
+        <w:rFonts w:hint="default"/>
+      </w:rPr>
+    </w:lvl>
+    <w:lvl w:ilvl="1" w:tplc="08070019" w:tentative="1">
+      <w:start w:val="1"/>
+      <w:numFmt w:val="lowerLetter"/>
+      <w:lvlText w:val="%2."/>
+      <w:lvlJc w:val="left"/>
+      <w:pPr>
+        <w:ind w:left="1083" w:hanging="360"/>
+      </w:pPr>
+    </w:lvl>
+    <w:lvl w:ilvl="2" w:tplc="0807001B" w:tentative="1">
+      <w:start w:val="1"/>
+      <w:numFmt w:val="lowerRoman"/>
+      <w:lvlText w:val="%3."/>
+      <w:lvlJc w:val="right"/>
+      <w:pPr>
+        <w:ind w:left="1803" w:hanging="180"/>
+      </w:pPr>
+    </w:lvl>
+    <w:lvl w:ilvl="3" w:tplc="0807000F" w:tentative="1">
+      <w:start w:val="1"/>
+      <w:numFmt w:val="decimal"/>
+      <w:lvlText w:val="%4."/>
+      <w:lvlJc w:val="left"/>
+      <w:pPr>
+        <w:ind w:left="2523" w:hanging="360"/>
+      </w:pPr>
+    </w:lvl>
+    <w:lvl w:ilvl="4" w:tplc="08070019" w:tentative="1">
+      <w:start w:val="1"/>
+      <w:numFmt w:val="lowerLetter"/>
+      <w:lvlText w:val="%5."/>
+      <w:lvlJc w:val="left"/>
+      <w:pPr>
+        <w:ind w:left="3243" w:hanging="360"/>
+      </w:pPr>
+    </w:lvl>
+    <w:lvl w:ilvl="5" w:tplc="0807001B" w:tentative="1">
+      <w:start w:val="1"/>
+      <w:numFmt w:val="lowerRoman"/>
+      <w:lvlText w:val="%6."/>
+      <w:lvlJc w:val="right"/>
+      <w:pPr>
+        <w:ind w:left="3963" w:hanging="180"/>
+      </w:pPr>
+    </w:lvl>
+    <w:lvl w:ilvl="6" w:tplc="0807000F" w:tentative="1">
+      <w:start w:val="1"/>
+      <w:numFmt w:val="decimal"/>
+      <w:lvlText w:val="%7."/>
+      <w:lvlJc w:val="left"/>
+      <w:pPr>
+        <w:ind w:left="4683" w:hanging="360"/>
+      </w:pPr>
+    </w:lvl>
+    <w:lvl w:ilvl="7" w:tplc="08070019" w:tentative="1">
+      <w:start w:val="1"/>
+      <w:numFmt w:val="lowerLetter"/>
+      <w:lvlText w:val="%8."/>
+      <w:lvlJc w:val="left"/>
+      <w:pPr>
+        <w:ind w:left="5403" w:hanging="360"/>
+      </w:pPr>
+    </w:lvl>
+    <w:lvl w:ilvl="8" w:tplc="0807001B" w:tentative="1">
+      <w:start w:val="1"/>
+      <w:numFmt w:val="lowerRoman"/>
+      <w:lvlText w:val="%9."/>
+      <w:lvlJc w:val="right"/>
+      <w:pPr>
+        <w:ind w:left="6123" w:hanging="180"/>
+      </w:pPr>
+    </w:lvl>
+  </w:abstractNum>
+  <w:abstractNum w:abstractNumId="6">
+    <w:nsid w:val="5A59478E"/>
+    <w:multiLevelType w:val="hybridMultilevel"/>
+    <w:tmpl w:val="ADF068FE"/>
+    <w:lvl w:ilvl="0" w:tplc="03DEA928">
+      <w:start w:val="1"/>
+      <w:numFmt w:val="decimal"/>
+      <w:lvlText w:val="%1."/>
+      <w:lvlJc w:val="left"/>
+      <w:pPr>
+        <w:ind w:left="366" w:hanging="360"/>
+      </w:pPr>
+      <w:rPr>
+        <w:rFonts w:hint="default"/>
+      </w:rPr>
+    </w:lvl>
+    <w:lvl w:ilvl="1" w:tplc="08070019" w:tentative="1">
+      <w:start w:val="1"/>
+      <w:numFmt w:val="lowerLetter"/>
+      <w:lvlText w:val="%2."/>
+      <w:lvlJc w:val="left"/>
+      <w:pPr>
+        <w:ind w:left="1443" w:hanging="360"/>
+      </w:pPr>
+    </w:lvl>
+    <w:lvl w:ilvl="2" w:tplc="0807001B" w:tentative="1">
+      <w:start w:val="1"/>
+      <w:numFmt w:val="lowerRoman"/>
+      <w:lvlText w:val="%3."/>
+      <w:lvlJc w:val="right"/>
+      <w:pPr>
+        <w:ind w:left="2163" w:hanging="180"/>
+      </w:pPr>
+    </w:lvl>
+    <w:lvl w:ilvl="3" w:tplc="0807000F" w:tentative="1">
+      <w:start w:val="1"/>
+      <w:numFmt w:val="decimal"/>
+      <w:lvlText w:val="%4."/>
+      <w:lvlJc w:val="left"/>
+      <w:pPr>
+        <w:ind w:left="2883" w:hanging="360"/>
+      </w:pPr>
+    </w:lvl>
+    <w:lvl w:ilvl="4" w:tplc="08070019" w:tentative="1">
+      <w:start w:val="1"/>
+      <w:numFmt w:val="lowerLetter"/>
+      <w:lvlText w:val="%5."/>
+      <w:lvlJc w:val="left"/>
+      <w:pPr>
+        <w:ind w:left="3603" w:hanging="360"/>
+      </w:pPr>
+    </w:lvl>
+    <w:lvl w:ilvl="5" w:tplc="0807001B" w:tentative="1">
+      <w:start w:val="1"/>
+      <w:numFmt w:val="lowerRoman"/>
+      <w:lvlText w:val="%6."/>
+      <w:lvlJc w:val="right"/>
+      <w:pPr>
+        <w:ind w:left="4323" w:hanging="180"/>
+      </w:pPr>
+    </w:lvl>
+    <w:lvl w:ilvl="6" w:tplc="0807000F" w:tentative="1">
+      <w:start w:val="1"/>
+      <w:numFmt w:val="decimal"/>
+      <w:lvlText w:val="%7."/>
+      <w:lvlJc w:val="left"/>
+      <w:pPr>
+        <w:ind w:left="5043" w:hanging="360"/>
+      </w:pPr>
+    </w:lvl>
+    <w:lvl w:ilvl="7" w:tplc="08070019" w:tentative="1">
+      <w:start w:val="1"/>
+      <w:numFmt w:val="lowerLetter"/>
+      <w:lvlText w:val="%8."/>
+      <w:lvlJc w:val="left"/>
+      <w:pPr>
+        <w:ind w:left="5763" w:hanging="360"/>
+      </w:pPr>
+    </w:lvl>
+    <w:lvl w:ilvl="8" w:tplc="0807001B" w:tentative="1">
+      <w:start w:val="1"/>
+      <w:numFmt w:val="lowerRoman"/>
+      <w:lvlText w:val="%9."/>
+      <w:lvlJc w:val="right"/>
+      <w:pPr>
+        <w:ind w:left="6483" w:hanging="180"/>
+      </w:pPr>
+    </w:lvl>
+  </w:abstractNum>
+  <w:abstractNum w:abstractNumId="7">
     <w:nsid w:val="5B760CBB"/>
     <w:multiLevelType w:val="hybridMultilevel"/>
     <w:tmpl w:val="69488C14"/>
@@ -2173,10 +3167,10 @@
       </w:pPr>
     </w:lvl>
   </w:abstractNum>
-  <w:abstractNum w:abstractNumId="5">
+  <w:abstractNum w:abstractNumId="8">
     <w:nsid w:val="5D8B6AD3"/>
     <w:multiLevelType w:val="hybridMultilevel"/>
-    <w:tmpl w:val="ED601F2A"/>
+    <w:tmpl w:val="36CA46A6"/>
     <w:lvl w:ilvl="0" w:tplc="08070001">
       <w:start w:val="1"/>
       <w:numFmt w:val="bullet"/>
@@ -2286,7 +3280,7 @@
       </w:rPr>
     </w:lvl>
   </w:abstractNum>
-  <w:abstractNum w:abstractNumId="6">
+  <w:abstractNum w:abstractNumId="9">
     <w:nsid w:val="622206CE"/>
     <w:multiLevelType w:val="hybridMultilevel"/>
     <w:tmpl w:val="8FD42192"/>
@@ -2400,25 +3394,34 @@
     </w:lvl>
   </w:abstractNum>
   <w:num w:numId="1">
-    <w:abstractNumId w:val="2"/>
+    <w:abstractNumId w:val="3"/>
   </w:num>
   <w:num w:numId="2">
-    <w:abstractNumId w:val="5"/>
+    <w:abstractNumId w:val="8"/>
   </w:num>
   <w:num w:numId="3">
-    <w:abstractNumId w:val="4"/>
+    <w:abstractNumId w:val="7"/>
   </w:num>
   <w:num w:numId="4">
     <w:abstractNumId w:val="0"/>
   </w:num>
   <w:num w:numId="5">
-    <w:abstractNumId w:val="3"/>
+    <w:abstractNumId w:val="4"/>
   </w:num>
   <w:num w:numId="6">
-    <w:abstractNumId w:val="6"/>
+    <w:abstractNumId w:val="9"/>
   </w:num>
   <w:num w:numId="7">
+    <w:abstractNumId w:val="2"/>
+  </w:num>
+  <w:num w:numId="8">
     <w:abstractNumId w:val="1"/>
+  </w:num>
+  <w:num w:numId="9">
+    <w:abstractNumId w:val="5"/>
+  </w:num>
+  <w:num w:numId="10">
+    <w:abstractNumId w:val="6"/>
   </w:num>
 </w:numbering>
 </file>

</xml_diff>